<commit_message>
updated with load balancer
</commit_message>
<xml_diff>
--- a/Server Design Overview.docx
+++ b/Server Design Overview.docx
@@ -26,7 +26,7 @@
           <w:szCs w:val="48"/>
           <w14:ligatures w14:val="none"/>
         </w:rPr>
-        <w:t>Server Design Overview</w:t>
+        <w:t>Design Overview</w:t>
       </w:r>
     </w:p>
     <w:p>
@@ -2698,10 +2698,10 @@
         </w:rPr>
         <w:lastRenderedPageBreak/>
         <w:drawing>
-          <wp:inline distT="0" distB="0" distL="0" distR="0" wp14:anchorId="23049CFB" wp14:editId="27930001">
-            <wp:extent cx="5943600" cy="2371090"/>
-            <wp:effectExtent l="0" t="0" r="0" b="3810"/>
-            <wp:docPr id="2023974728" name="Picture 4" descr="A screenshot of a graph&#10;&#10;AI-generated content may be incorrect."/>
+          <wp:inline distT="0" distB="0" distL="0" distR="0" wp14:anchorId="73AE2DD2" wp14:editId="3B1AFA53">
+            <wp:extent cx="5943600" cy="2318385"/>
+            <wp:effectExtent l="0" t="0" r="0" b="5715"/>
+            <wp:docPr id="461675759" name="Picture 6" descr="A screenshot of a computer&#10;&#10;AI-generated content may be incorrect."/>
             <wp:cNvGraphicFramePr>
               <a:graphicFrameLocks xmlns:a="http://schemas.openxmlformats.org/drawingml/2006/main" noChangeAspect="1"/>
             </wp:cNvGraphicFramePr>
@@ -2709,11 +2709,11 @@
               <a:graphicData uri="http://schemas.openxmlformats.org/drawingml/2006/picture">
                 <pic:pic xmlns:pic="http://schemas.openxmlformats.org/drawingml/2006/picture">
                   <pic:nvPicPr>
-                    <pic:cNvPr id="2023974728" name="Picture 4" descr="A screenshot of a graph&#10;&#10;AI-generated content may be incorrect."/>
+                    <pic:cNvPr id="461675759" name="Picture 6" descr="A screenshot of a computer&#10;&#10;AI-generated content may be incorrect."/>
                     <pic:cNvPicPr/>
                   </pic:nvPicPr>
                   <pic:blipFill>
-                    <a:blip r:embed="rId5">
+                    <a:blip r:embed="rId5" cstate="print">
                       <a:extLst>
                         <a:ext uri="{28A0092B-C50C-407E-A947-70E740481C1C}">
                           <a14:useLocalDpi xmlns:a14="http://schemas.microsoft.com/office/drawing/2010/main" val="0"/>
@@ -2727,7 +2727,7 @@
                   <pic:spPr>
                     <a:xfrm>
                       <a:off x="0" y="0"/>
-                      <a:ext cx="5943600" cy="2371090"/>
+                      <a:ext cx="5943600" cy="2318385"/>
                     </a:xfrm>
                     <a:prstGeom prst="rect">
                       <a:avLst/>
@@ -2756,10 +2756,10 @@
           <w:kern w:val="0"/>
         </w:rPr>
         <w:drawing>
-          <wp:inline distT="0" distB="0" distL="0" distR="0" wp14:anchorId="56308196" wp14:editId="1B6BD3D4">
-            <wp:extent cx="5943600" cy="3319780"/>
-            <wp:effectExtent l="0" t="0" r="0" b="0"/>
-            <wp:docPr id="140984717" name="Picture 3" descr="A screenshot of a computer&#10;&#10;AI-generated content may be incorrect."/>
+          <wp:inline distT="0" distB="0" distL="0" distR="0" wp14:anchorId="1AD063C3" wp14:editId="7C817396">
+            <wp:extent cx="5943600" cy="2536190"/>
+            <wp:effectExtent l="0" t="0" r="0" b="3810"/>
+            <wp:docPr id="529574523" name="Picture 5" descr="A screenshot of a computer program&#10;&#10;AI-generated content may be incorrect."/>
             <wp:cNvGraphicFramePr>
               <a:graphicFrameLocks xmlns:a="http://schemas.openxmlformats.org/drawingml/2006/main" noChangeAspect="1"/>
             </wp:cNvGraphicFramePr>
@@ -2767,7 +2767,7 @@
               <a:graphicData uri="http://schemas.openxmlformats.org/drawingml/2006/picture">
                 <pic:pic xmlns:pic="http://schemas.openxmlformats.org/drawingml/2006/picture">
                   <pic:nvPicPr>
-                    <pic:cNvPr id="140984717" name="Picture 3" descr="A screenshot of a computer&#10;&#10;AI-generated content may be incorrect."/>
+                    <pic:cNvPr id="529574523" name="Picture 5" descr="A screenshot of a computer program&#10;&#10;AI-generated content may be incorrect."/>
                     <pic:cNvPicPr/>
                   </pic:nvPicPr>
                   <pic:blipFill>
@@ -2785,7 +2785,7 @@
                   <pic:spPr>
                     <a:xfrm>
                       <a:off x="0" y="0"/>
-                      <a:ext cx="5943600" cy="3319780"/>
+                      <a:ext cx="5943600" cy="2536190"/>
                     </a:xfrm>
                     <a:prstGeom prst="rect">
                       <a:avLst/>
@@ -2800,6 +2800,26 @@
     </w:p>
     <w:p>
       <w:pPr>
+        <w:spacing w:after="0" w:line="240" w:lineRule="auto"/>
+        <w:rPr>
+          <w:rFonts w:ascii="Times New Roman" w:eastAsia="Times New Roman" w:hAnsi="Times New Roman" w:cs="Times New Roman"/>
+          <w:kern w:val="0"/>
+          <w14:ligatures w14:val="none"/>
+        </w:rPr>
+      </w:pPr>
+    </w:p>
+    <w:p>
+      <w:pPr>
+        <w:spacing w:after="0" w:line="240" w:lineRule="auto"/>
+        <w:rPr>
+          <w:rFonts w:ascii="Times New Roman" w:eastAsia="Times New Roman" w:hAnsi="Times New Roman" w:cs="Times New Roman"/>
+          <w:kern w:val="0"/>
+          <w14:ligatures w14:val="none"/>
+        </w:rPr>
+      </w:pPr>
+    </w:p>
+    <w:p>
+      <w:pPr>
         <w:spacing w:before="100" w:beforeAutospacing="1" w:after="100" w:afterAutospacing="1" w:line="240" w:lineRule="auto"/>
         <w:outlineLvl w:val="1"/>
         <w:rPr>
@@ -2887,6 +2907,73 @@
     </w:p>
     <w:p>
       <w:pPr>
+        <w:spacing w:before="100" w:beforeAutospacing="1" w:after="100" w:afterAutospacing="1" w:line="240" w:lineRule="auto"/>
+        <w:outlineLvl w:val="1"/>
+        <w:rPr>
+          <w:rFonts w:ascii="Times New Roman" w:eastAsia="Times New Roman" w:hAnsi="Times New Roman" w:cs="Times New Roman"/>
+          <w:b/>
+          <w:bCs/>
+          <w:kern w:val="0"/>
+          <w:sz w:val="28"/>
+          <w:szCs w:val="28"/>
+          <w14:ligatures w14:val="none"/>
+        </w:rPr>
+      </w:pPr>
+      <w:r>
+        <w:rPr>
+          <w:rFonts w:ascii="Times New Roman" w:eastAsia="Times New Roman" w:hAnsi="Times New Roman" w:cs="Times New Roman"/>
+          <w:b/>
+          <w:bCs/>
+          <w:noProof/>
+          <w:kern w:val="0"/>
+          <w:sz w:val="28"/>
+          <w:szCs w:val="28"/>
+        </w:rPr>
+        <w:drawing>
+          <wp:inline distT="0" distB="0" distL="0" distR="0" wp14:anchorId="315D8399" wp14:editId="2E0208E7">
+            <wp:extent cx="5943600" cy="2014855"/>
+            <wp:effectExtent l="0" t="0" r="0" b="4445"/>
+            <wp:docPr id="2126908694" name="Picture 8" descr="A screenshot of a computer&#10;&#10;AI-generated content may be incorrect."/>
+            <wp:cNvGraphicFramePr>
+              <a:graphicFrameLocks xmlns:a="http://schemas.openxmlformats.org/drawingml/2006/main" noChangeAspect="1"/>
+            </wp:cNvGraphicFramePr>
+            <a:graphic xmlns:a="http://schemas.openxmlformats.org/drawingml/2006/main">
+              <a:graphicData uri="http://schemas.openxmlformats.org/drawingml/2006/picture">
+                <pic:pic xmlns:pic="http://schemas.openxmlformats.org/drawingml/2006/picture">
+                  <pic:nvPicPr>
+                    <pic:cNvPr id="2126908694" name="Picture 8" descr="A screenshot of a computer&#10;&#10;AI-generated content may be incorrect."/>
+                    <pic:cNvPicPr/>
+                  </pic:nvPicPr>
+                  <pic:blipFill>
+                    <a:blip r:embed="rId7" cstate="print">
+                      <a:extLst>
+                        <a:ext uri="{28A0092B-C50C-407E-A947-70E740481C1C}">
+                          <a14:useLocalDpi xmlns:a14="http://schemas.microsoft.com/office/drawing/2010/main" val="0"/>
+                        </a:ext>
+                      </a:extLst>
+                    </a:blip>
+                    <a:stretch>
+                      <a:fillRect/>
+                    </a:stretch>
+                  </pic:blipFill>
+                  <pic:spPr>
+                    <a:xfrm>
+                      <a:off x="0" y="0"/>
+                      <a:ext cx="5943600" cy="2014855"/>
+                    </a:xfrm>
+                    <a:prstGeom prst="rect">
+                      <a:avLst/>
+                    </a:prstGeom>
+                  </pic:spPr>
+                </pic:pic>
+              </a:graphicData>
+            </a:graphic>
+          </wp:inline>
+        </w:drawing>
+      </w:r>
+    </w:p>
+    <w:p>
+      <w:pPr>
         <w:spacing w:after="0" w:line="240" w:lineRule="auto"/>
         <w:rPr>
           <w:rFonts w:ascii="Times New Roman" w:eastAsia="Times New Roman" w:hAnsi="Times New Roman" w:cs="Times New Roman"/>
@@ -2894,6 +2981,55 @@
           <w14:ligatures w14:val="none"/>
         </w:rPr>
       </w:pPr>
+      <w:r>
+        <w:rPr>
+          <w:rFonts w:ascii="Times New Roman" w:eastAsia="Times New Roman" w:hAnsi="Times New Roman" w:cs="Times New Roman"/>
+          <w:noProof/>
+          <w:kern w:val="0"/>
+        </w:rPr>
+        <w:lastRenderedPageBreak/>
+        <w:drawing>
+          <wp:inline distT="0" distB="0" distL="0" distR="0" wp14:anchorId="3291BD23" wp14:editId="276A7BC5">
+            <wp:extent cx="5943600" cy="2955925"/>
+            <wp:effectExtent l="0" t="0" r="0" b="3175"/>
+            <wp:docPr id="334192017" name="Picture 7" descr="A screenshot of a computer&#10;&#10;AI-generated content may be incorrect."/>
+            <wp:cNvGraphicFramePr>
+              <a:graphicFrameLocks xmlns:a="http://schemas.openxmlformats.org/drawingml/2006/main" noChangeAspect="1"/>
+            </wp:cNvGraphicFramePr>
+            <a:graphic xmlns:a="http://schemas.openxmlformats.org/drawingml/2006/main">
+              <a:graphicData uri="http://schemas.openxmlformats.org/drawingml/2006/picture">
+                <pic:pic xmlns:pic="http://schemas.openxmlformats.org/drawingml/2006/picture">
+                  <pic:nvPicPr>
+                    <pic:cNvPr id="334192017" name="Picture 7" descr="A screenshot of a computer&#10;&#10;AI-generated content may be incorrect."/>
+                    <pic:cNvPicPr/>
+                  </pic:nvPicPr>
+                  <pic:blipFill>
+                    <a:blip r:embed="rId8" cstate="print">
+                      <a:extLst>
+                        <a:ext uri="{28A0092B-C50C-407E-A947-70E740481C1C}">
+                          <a14:useLocalDpi xmlns:a14="http://schemas.microsoft.com/office/drawing/2010/main" val="0"/>
+                        </a:ext>
+                      </a:extLst>
+                    </a:blip>
+                    <a:stretch>
+                      <a:fillRect/>
+                    </a:stretch>
+                  </pic:blipFill>
+                  <pic:spPr>
+                    <a:xfrm>
+                      <a:off x="0" y="0"/>
+                      <a:ext cx="5943600" cy="2955925"/>
+                    </a:xfrm>
+                    <a:prstGeom prst="rect">
+                      <a:avLst/>
+                    </a:prstGeom>
+                  </pic:spPr>
+                </pic:pic>
+              </a:graphicData>
+            </a:graphic>
+          </wp:inline>
+        </w:drawing>
+      </w:r>
     </w:p>
     <w:sectPr>
       <w:pgSz w:w="12240" w:h="15840"/>

</xml_diff>